<commit_message>
Added 2-player game screenshots
</commit_message>
<xml_diff>
--- a/src/WrittenWorks/OutputScreenshots/PokemonCardGameScreenshots.docx
+++ b/src/WrittenWorks/OutputScreenshots/PokemonCardGameScreenshots.docx
@@ -22,7 +22,321 @@
         <w:t>Pokémon Card Game Screenshots</w:t>
       </w:r>
     </w:p>
+    <w:p>
+      <w:pPr>
+        <w:rPr>
+          <w:b/>
+          <w:bCs/>
+        </w:rPr>
+      </w:pPr>
+      <w:r>
+        <w:rPr>
+          <w:b/>
+          <w:bCs/>
+        </w:rPr>
+        <w:t>Playing the Game</w:t>
+      </w:r>
+      <w:r>
+        <w:rPr>
+          <w:b/>
+          <w:bCs/>
+        </w:rPr>
+        <w:t xml:space="preserve"> (sequential screenshots)</w:t>
+      </w:r>
+    </w:p>
+    <w:p>
+      <w:r>
+        <w:rPr>
+          <w:noProof/>
+        </w:rPr>
+        <w:drawing>
+          <wp:inline distT="0" distB="0" distL="0" distR="0" wp14:anchorId="00327207" wp14:editId="55DC1C3F">
+            <wp:extent cx="5599821" cy="673100"/>
+            <wp:effectExtent l="0" t="0" r="1270" b="0"/>
+            <wp:docPr id="722959840" name="Picture 1" descr="A screenshot of a computer&#10;&#10;Description automatically generated"/>
+            <wp:cNvGraphicFramePr>
+              <a:graphicFrameLocks xmlns:a="http://schemas.openxmlformats.org/drawingml/2006/main" noChangeAspect="1"/>
+            </wp:cNvGraphicFramePr>
+            <a:graphic xmlns:a="http://schemas.openxmlformats.org/drawingml/2006/main">
+              <a:graphicData uri="http://schemas.openxmlformats.org/drawingml/2006/picture">
+                <pic:pic xmlns:pic="http://schemas.openxmlformats.org/drawingml/2006/picture">
+                  <pic:nvPicPr>
+                    <pic:cNvPr id="722959840" name="Picture 1" descr="A screenshot of a computer&#10;&#10;Description automatically generated"/>
+                    <pic:cNvPicPr/>
+                  </pic:nvPicPr>
+                  <pic:blipFill rotWithShape="1">
+                    <a:blip r:embed="rId4"/>
+                    <a:srcRect l="6624" t="27540" r="29381" b="58785"/>
+                    <a:stretch/>
+                  </pic:blipFill>
+                  <pic:spPr bwMode="auto">
+                    <a:xfrm>
+                      <a:off x="0" y="0"/>
+                      <a:ext cx="5609854" cy="674306"/>
+                    </a:xfrm>
+                    <a:prstGeom prst="rect">
+                      <a:avLst/>
+                    </a:prstGeom>
+                    <a:ln>
+                      <a:noFill/>
+                    </a:ln>
+                    <a:extLst>
+                      <a:ext uri="{53640926-AAD7-44D8-BBD7-CCE9431645EC}">
+                        <a14:shadowObscured xmlns:a14="http://schemas.microsoft.com/office/drawing/2010/main"/>
+                      </a:ext>
+                    </a:extLst>
+                  </pic:spPr>
+                </pic:pic>
+              </a:graphicData>
+            </a:graphic>
+          </wp:inline>
+        </w:drawing>
+      </w:r>
+    </w:p>
+    <w:p>
+      <w:r>
+        <w:rPr>
+          <w:noProof/>
+        </w:rPr>
+        <w:drawing>
+          <wp:inline distT="0" distB="0" distL="0" distR="0" wp14:anchorId="6394BD24" wp14:editId="37670E31">
+            <wp:extent cx="5703605" cy="1511300"/>
+            <wp:effectExtent l="0" t="0" r="0" b="0"/>
+            <wp:docPr id="1840472760" name="Picture 1" descr="A screenshot of a computer&#10;&#10;Description automatically generated"/>
+            <wp:cNvGraphicFramePr>
+              <a:graphicFrameLocks xmlns:a="http://schemas.openxmlformats.org/drawingml/2006/main" noChangeAspect="1"/>
+            </wp:cNvGraphicFramePr>
+            <a:graphic xmlns:a="http://schemas.openxmlformats.org/drawingml/2006/main">
+              <a:graphicData uri="http://schemas.openxmlformats.org/drawingml/2006/picture">
+                <pic:pic xmlns:pic="http://schemas.openxmlformats.org/drawingml/2006/picture">
+                  <pic:nvPicPr>
+                    <pic:cNvPr id="1840472760" name="Picture 1" descr="A screenshot of a computer&#10;&#10;Description automatically generated"/>
+                    <pic:cNvPicPr/>
+                  </pic:nvPicPr>
+                  <pic:blipFill rotWithShape="1">
+                    <a:blip r:embed="rId5"/>
+                    <a:srcRect l="6624" t="30769" r="34508" b="41501"/>
+                    <a:stretch/>
+                  </pic:blipFill>
+                  <pic:spPr bwMode="auto">
+                    <a:xfrm>
+                      <a:off x="0" y="0"/>
+                      <a:ext cx="5718909" cy="1515355"/>
+                    </a:xfrm>
+                    <a:prstGeom prst="rect">
+                      <a:avLst/>
+                    </a:prstGeom>
+                    <a:ln>
+                      <a:noFill/>
+                    </a:ln>
+                    <a:extLst>
+                      <a:ext uri="{53640926-AAD7-44D8-BBD7-CCE9431645EC}">
+                        <a14:shadowObscured xmlns:a14="http://schemas.microsoft.com/office/drawing/2010/main"/>
+                      </a:ext>
+                    </a:extLst>
+                  </pic:spPr>
+                </pic:pic>
+              </a:graphicData>
+            </a:graphic>
+          </wp:inline>
+        </w:drawing>
+      </w:r>
+    </w:p>
+    <w:p>
+      <w:r>
+        <w:rPr>
+          <w:noProof/>
+        </w:rPr>
+        <w:drawing>
+          <wp:inline distT="0" distB="0" distL="0" distR="0" wp14:anchorId="0C1EC1EE" wp14:editId="58DC6F2C">
+            <wp:extent cx="5638800" cy="2808880"/>
+            <wp:effectExtent l="0" t="0" r="0" b="0"/>
+            <wp:docPr id="412331256" name="Picture 1" descr="A screenshot of a computer&#10;&#10;Description automatically generated"/>
+            <wp:cNvGraphicFramePr>
+              <a:graphicFrameLocks xmlns:a="http://schemas.openxmlformats.org/drawingml/2006/main" noChangeAspect="1"/>
+            </wp:cNvGraphicFramePr>
+            <a:graphic xmlns:a="http://schemas.openxmlformats.org/drawingml/2006/main">
+              <a:graphicData uri="http://schemas.openxmlformats.org/drawingml/2006/picture">
+                <pic:pic xmlns:pic="http://schemas.openxmlformats.org/drawingml/2006/picture">
+                  <pic:nvPicPr>
+                    <pic:cNvPr id="412331256" name="Picture 1" descr="A screenshot of a computer&#10;&#10;Description automatically generated"/>
+                    <pic:cNvPicPr/>
+                  </pic:nvPicPr>
+                  <pic:blipFill rotWithShape="1">
+                    <a:blip r:embed="rId6"/>
+                    <a:srcRect l="6410" t="30389" r="36324" b="18898"/>
+                    <a:stretch/>
+                  </pic:blipFill>
+                  <pic:spPr bwMode="auto">
+                    <a:xfrm>
+                      <a:off x="0" y="0"/>
+                      <a:ext cx="5656054" cy="2817475"/>
+                    </a:xfrm>
+                    <a:prstGeom prst="rect">
+                      <a:avLst/>
+                    </a:prstGeom>
+                    <a:ln>
+                      <a:noFill/>
+                    </a:ln>
+                    <a:extLst>
+                      <a:ext uri="{53640926-AAD7-44D8-BBD7-CCE9431645EC}">
+                        <a14:shadowObscured xmlns:a14="http://schemas.microsoft.com/office/drawing/2010/main"/>
+                      </a:ext>
+                    </a:extLst>
+                  </pic:spPr>
+                </pic:pic>
+              </a:graphicData>
+            </a:graphic>
+          </wp:inline>
+        </w:drawing>
+      </w:r>
+    </w:p>
     <w:p/>
+    <w:p>
+      <w:pPr>
+        <w:rPr>
+          <w:b/>
+          <w:bCs/>
+        </w:rPr>
+      </w:pPr>
+      <w:r>
+        <w:rPr>
+          <w:b/>
+          <w:bCs/>
+        </w:rPr>
+        <w:br w:type="page"/>
+      </w:r>
+    </w:p>
+    <w:p>
+      <w:pPr>
+        <w:rPr>
+          <w:b/>
+          <w:bCs/>
+        </w:rPr>
+      </w:pPr>
+      <w:r>
+        <w:rPr>
+          <w:b/>
+          <w:bCs/>
+        </w:rPr>
+        <w:lastRenderedPageBreak/>
+        <w:t>Player 1 Wins</w:t>
+      </w:r>
+    </w:p>
+    <w:p>
+      <w:r>
+        <w:rPr>
+          <w:noProof/>
+        </w:rPr>
+        <w:drawing>
+          <wp:inline distT="0" distB="0" distL="0" distR="0" wp14:anchorId="38370C96" wp14:editId="6DF44A5B">
+            <wp:extent cx="5607050" cy="2671033"/>
+            <wp:effectExtent l="0" t="0" r="0" b="0"/>
+            <wp:docPr id="161497498" name="Picture 1" descr="A screenshot of a computer&#10;&#10;Description automatically generated"/>
+            <wp:cNvGraphicFramePr>
+              <a:graphicFrameLocks xmlns:a="http://schemas.openxmlformats.org/drawingml/2006/main" noChangeAspect="1"/>
+            </wp:cNvGraphicFramePr>
+            <a:graphic xmlns:a="http://schemas.openxmlformats.org/drawingml/2006/main">
+              <a:graphicData uri="http://schemas.openxmlformats.org/drawingml/2006/picture">
+                <pic:pic xmlns:pic="http://schemas.openxmlformats.org/drawingml/2006/picture">
+                  <pic:nvPicPr>
+                    <pic:cNvPr id="161497498" name="Picture 1" descr="A screenshot of a computer&#10;&#10;Description automatically generated"/>
+                    <pic:cNvPicPr/>
+                  </pic:nvPicPr>
+                  <pic:blipFill rotWithShape="1">
+                    <a:blip r:embed="rId7"/>
+                    <a:srcRect l="6624" t="30769" r="36859" b="21368"/>
+                    <a:stretch/>
+                  </pic:blipFill>
+                  <pic:spPr bwMode="auto">
+                    <a:xfrm>
+                      <a:off x="0" y="0"/>
+                      <a:ext cx="5622052" cy="2678180"/>
+                    </a:xfrm>
+                    <a:prstGeom prst="rect">
+                      <a:avLst/>
+                    </a:prstGeom>
+                    <a:ln>
+                      <a:noFill/>
+                    </a:ln>
+                    <a:extLst>
+                      <a:ext uri="{53640926-AAD7-44D8-BBD7-CCE9431645EC}">
+                        <a14:shadowObscured xmlns:a14="http://schemas.microsoft.com/office/drawing/2010/main"/>
+                      </a:ext>
+                    </a:extLst>
+                  </pic:spPr>
+                </pic:pic>
+              </a:graphicData>
+            </a:graphic>
+          </wp:inline>
+        </w:drawing>
+      </w:r>
+    </w:p>
+    <w:p/>
+    <w:p>
+      <w:pPr>
+        <w:rPr>
+          <w:b/>
+          <w:bCs/>
+        </w:rPr>
+      </w:pPr>
+      <w:r>
+        <w:rPr>
+          <w:b/>
+          <w:bCs/>
+        </w:rPr>
+        <w:t>Player 2 Wins</w:t>
+      </w:r>
+    </w:p>
+    <w:p>
+      <w:r>
+        <w:rPr>
+          <w:noProof/>
+        </w:rPr>
+        <w:drawing>
+          <wp:inline distT="0" distB="0" distL="0" distR="0" wp14:anchorId="3F95582C" wp14:editId="51C26653">
+            <wp:extent cx="5688293" cy="1454150"/>
+            <wp:effectExtent l="0" t="0" r="8255" b="0"/>
+            <wp:docPr id="1924058411" name="Picture 1" descr="A screenshot of a computer&#10;&#10;Description automatically generated"/>
+            <wp:cNvGraphicFramePr>
+              <a:graphicFrameLocks xmlns:a="http://schemas.openxmlformats.org/drawingml/2006/main" noChangeAspect="1"/>
+            </wp:cNvGraphicFramePr>
+            <a:graphic xmlns:a="http://schemas.openxmlformats.org/drawingml/2006/main">
+              <a:graphicData uri="http://schemas.openxmlformats.org/drawingml/2006/picture">
+                <pic:pic xmlns:pic="http://schemas.openxmlformats.org/drawingml/2006/picture">
+                  <pic:nvPicPr>
+                    <pic:cNvPr id="1924058411" name="Picture 1" descr="A screenshot of a computer&#10;&#10;Description automatically generated"/>
+                    <pic:cNvPicPr/>
+                  </pic:nvPicPr>
+                  <pic:blipFill rotWithShape="1">
+                    <a:blip r:embed="rId8"/>
+                    <a:srcRect l="6410" t="52422" r="36752" b="21747"/>
+                    <a:stretch/>
+                  </pic:blipFill>
+                  <pic:spPr bwMode="auto">
+                    <a:xfrm>
+                      <a:off x="0" y="0"/>
+                      <a:ext cx="5696990" cy="1456373"/>
+                    </a:xfrm>
+                    <a:prstGeom prst="rect">
+                      <a:avLst/>
+                    </a:prstGeom>
+                    <a:ln>
+                      <a:noFill/>
+                    </a:ln>
+                    <a:extLst>
+                      <a:ext uri="{53640926-AAD7-44D8-BBD7-CCE9431645EC}">
+                        <a14:shadowObscured xmlns:a14="http://schemas.microsoft.com/office/drawing/2010/main"/>
+                      </a:ext>
+                    </a:extLst>
+                  </pic:spPr>
+                </pic:pic>
+              </a:graphicData>
+            </a:graphic>
+          </wp:inline>
+        </w:drawing>
+      </w:r>
+    </w:p>
     <w:sectPr>
       <w:pgSz w:w="12240" w:h="15840"/>
       <w:pgMar w:top="1440" w:right="1440" w:bottom="1440" w:left="1440" w:header="720" w:footer="720" w:gutter="0"/>

</xml_diff>